<commit_message>
Update API, Vorbereitung PublicController.java
</commit_message>
<xml_diff>
--- a/dse_docs/HTTP-API.docx
+++ b/dse_docs/HTTP-API.docx
@@ -25,7 +25,17 @@
           <w:b/>
           <w:lang w:val="de-AT"/>
         </w:rPr>
-        <w:t>JSON-API</w:t>
+        <w:t>HTTP</w:t>
+      </w:r>
+      <w:bookmarkStart w:id="1" w:name="_GoBack"/>
+      <w:bookmarkEnd w:id="1"/>
+      <w:r>
+        <w:rPr>
+          <w:rFonts w:ascii="Century Gothic" w:hAnsi="Century Gothic"/>
+          <w:b/>
+          <w:lang w:val="de-AT"/>
+        </w:rPr>
+        <w:t>-API</w:t>
       </w:r>
     </w:p>
     <w:p>
@@ -223,11 +233,11 @@
       <w:pPr>
         <w:pStyle w:val="berschrift2"/>
       </w:pPr>
-      <w:bookmarkStart w:id="1" w:name="_Toc342406161"/>
+      <w:bookmarkStart w:id="2" w:name="_Toc342406161"/>
       <w:r>
         <w:t>Generelle Struktur der Schnittstelle:</w:t>
       </w:r>
-      <w:bookmarkEnd w:id="1"/>
+      <w:bookmarkEnd w:id="2"/>
     </w:p>
     <w:tbl>
       <w:tblPr>
@@ -1588,7 +1598,27 @@
                 <w:szCs w:val="20"/>
                 <w:lang w:val="de-AT" w:eastAsia="de-AT"/>
               </w:rPr>
-              <w:t>/arzt/remove_reservation</w:t>
+              <w:t>/</w:t>
+            </w:r>
+            <w:r>
+              <w:rPr>
+                <w:rFonts w:eastAsia="Times New Roman" w:cs="Arial"/>
+                <w:color w:val="000000"/>
+                <w:sz w:val="20"/>
+                <w:szCs w:val="20"/>
+                <w:lang w:val="de-AT" w:eastAsia="de-AT"/>
+              </w:rPr>
+              <w:t>doctor</w:t>
+            </w:r>
+            <w:r>
+              <w:rPr>
+                <w:rFonts w:eastAsia="Times New Roman" w:cs="Arial"/>
+                <w:color w:val="000000"/>
+                <w:sz w:val="20"/>
+                <w:szCs w:val="20"/>
+                <w:lang w:val="de-AT" w:eastAsia="de-AT"/>
+              </w:rPr>
+              <w:t>/remove_reservation</w:t>
             </w:r>
           </w:p>
         </w:tc>
@@ -2910,9 +2940,18 @@
                 <w:szCs w:val="20"/>
                 <w:lang w:val="en-US" w:eastAsia="de-AT"/>
               </w:rPr>
-              <w:t>/admin/</w:t>
-            </w:r>
-            <w:r>
+              <w:t>/admin/patient/create</w:t>
+            </w:r>
+          </w:p>
+        </w:tc>
+        <w:tc>
+          <w:tcPr>
+            <w:tcW w:w="603" w:type="pct"/>
+          </w:tcPr>
+          <w:p>
+            <w:pPr>
+              <w:spacing w:line="0" w:lineRule="atLeast"/>
+              <w:cnfStyle w:val="000000100000" w:firstRow="0" w:lastRow="0" w:firstColumn="0" w:lastColumn="0" w:oddVBand="0" w:evenVBand="0" w:oddHBand="1" w:evenHBand="0" w:firstRowFirstColumn="0" w:firstRowLastColumn="0" w:lastRowFirstColumn="0" w:lastRowLastColumn="0"/>
               <w:rPr>
                 <w:rFonts w:eastAsia="Times New Roman" w:cs="Arial"/>
                 <w:color w:val="000000"/>
@@ -2920,8 +2959,7 @@
                 <w:szCs w:val="20"/>
                 <w:lang w:val="en-US" w:eastAsia="de-AT"/>
               </w:rPr>
-              <w:t>patient</w:t>
-            </w:r>
+            </w:pPr>
             <w:r>
               <w:rPr>
                 <w:rFonts w:eastAsia="Times New Roman" w:cs="Arial"/>
@@ -2930,47 +2968,19 @@
                 <w:szCs w:val="20"/>
                 <w:lang w:val="en-US" w:eastAsia="de-AT"/>
               </w:rPr>
-              <w:t>/create</w:t>
-            </w:r>
-          </w:p>
-        </w:tc>
-        <w:tc>
-          <w:tcPr>
-            <w:tcW w:w="603" w:type="pct"/>
+              <w:t>POST</w:t>
+            </w:r>
+          </w:p>
+        </w:tc>
+        <w:tc>
+          <w:tcPr>
+            <w:tcW w:w="991" w:type="pct"/>
           </w:tcPr>
           <w:p>
             <w:pPr>
               <w:spacing w:line="0" w:lineRule="atLeast"/>
               <w:cnfStyle w:val="000000100000" w:firstRow="0" w:lastRow="0" w:firstColumn="0" w:lastColumn="0" w:oddVBand="0" w:evenVBand="0" w:oddHBand="1" w:evenHBand="0" w:firstRowFirstColumn="0" w:firstRowLastColumn="0" w:lastRowFirstColumn="0" w:lastRowLastColumn="0"/>
               <w:rPr>
-                <w:rFonts w:eastAsia="Times New Roman" w:cs="Arial"/>
-                <w:color w:val="000000"/>
-                <w:sz w:val="20"/>
-                <w:szCs w:val="20"/>
-                <w:lang w:val="en-US" w:eastAsia="de-AT"/>
-              </w:rPr>
-            </w:pPr>
-            <w:r>
-              <w:rPr>
-                <w:rFonts w:eastAsia="Times New Roman" w:cs="Arial"/>
-                <w:color w:val="000000"/>
-                <w:sz w:val="20"/>
-                <w:szCs w:val="20"/>
-                <w:lang w:val="en-US" w:eastAsia="de-AT"/>
-              </w:rPr>
-              <w:t>POST</w:t>
-            </w:r>
-          </w:p>
-        </w:tc>
-        <w:tc>
-          <w:tcPr>
-            <w:tcW w:w="991" w:type="pct"/>
-          </w:tcPr>
-          <w:p>
-            <w:pPr>
-              <w:spacing w:line="0" w:lineRule="atLeast"/>
-              <w:cnfStyle w:val="000000100000" w:firstRow="0" w:lastRow="0" w:firstColumn="0" w:lastColumn="0" w:oddVBand="0" w:evenVBand="0" w:oddHBand="1" w:evenHBand="0" w:firstRowFirstColumn="0" w:firstRowLastColumn="0" w:lastRowFirstColumn="0" w:lastRowLastColumn="0"/>
-              <w:rPr>
                 <w:rFonts w:ascii="Times New Roman" w:eastAsia="Times New Roman" w:hAnsi="Times New Roman" w:cs="Times New Roman"/>
                 <w:lang w:val="de-AT" w:eastAsia="de-AT"/>
               </w:rPr>
@@ -2989,8 +2999,6 @@
               </w:rPr>
               <w:t>geoip</w:t>
             </w:r>
-            <w:bookmarkStart w:id="2" w:name="_GoBack"/>
-            <w:bookmarkEnd w:id="2"/>
           </w:p>
         </w:tc>
         <w:tc>
@@ -3047,27 +3055,7 @@
                 <w:szCs w:val="20"/>
                 <w:lang w:val="en-US" w:eastAsia="de-AT"/>
               </w:rPr>
-              <w:t>/admin/</w:t>
-            </w:r>
-            <w:r>
-              <w:rPr>
-                <w:rFonts w:eastAsia="Times New Roman" w:cs="Arial"/>
-                <w:color w:val="000000"/>
-                <w:sz w:val="20"/>
-                <w:szCs w:val="20"/>
-                <w:lang w:val="en-US" w:eastAsia="de-AT"/>
-              </w:rPr>
-              <w:t>patient</w:t>
-            </w:r>
-            <w:r>
-              <w:rPr>
-                <w:rFonts w:eastAsia="Times New Roman" w:cs="Arial"/>
-                <w:color w:val="000000"/>
-                <w:sz w:val="20"/>
-                <w:szCs w:val="20"/>
-                <w:lang w:val="en-US" w:eastAsia="de-AT"/>
-              </w:rPr>
-              <w:t>/delete/{id}</w:t>
+              <w:t>/admin/patient/delete/{id}</w:t>
             </w:r>
           </w:p>
         </w:tc>

</xml_diff>

<commit_message>
Login erweitert Verwaltung für Krankenhäuser
</commit_message>
<xml_diff>
--- a/dse_docs/HTTP-API.docx
+++ b/dse_docs/HTTP-API.docx
@@ -27,8 +27,6 @@
         </w:rPr>
         <w:t>HTTP</w:t>
       </w:r>
-      <w:bookmarkStart w:id="1" w:name="_GoBack"/>
-      <w:bookmarkEnd w:id="1"/>
       <w:r>
         <w:rPr>
           <w:rFonts w:ascii="Century Gothic" w:hAnsi="Century Gothic"/>
@@ -233,11 +231,11 @@
       <w:pPr>
         <w:pStyle w:val="berschrift2"/>
       </w:pPr>
-      <w:bookmarkStart w:id="2" w:name="_Toc342406161"/>
+      <w:bookmarkStart w:id="1" w:name="_Toc342406161"/>
       <w:r>
         <w:t>Generelle Struktur der Schnittstelle:</w:t>
       </w:r>
-      <w:bookmarkEnd w:id="2"/>
+      <w:bookmarkEnd w:id="1"/>
     </w:p>
     <w:tbl>
       <w:tblPr>
@@ -311,7 +309,21 @@
               <w:rPr>
                 <w:sz w:val="20"/>
               </w:rPr>
-              <w:t>/[ressource] GET</w:t>
+              <w:t>/[</w:t>
+            </w:r>
+            <w:proofErr w:type="spellStart"/>
+            <w:r>
+              <w:rPr>
+                <w:sz w:val="20"/>
+              </w:rPr>
+              <w:t>ressource</w:t>
+            </w:r>
+            <w:proofErr w:type="spellEnd"/>
+            <w:r>
+              <w:rPr>
+                <w:sz w:val="20"/>
+              </w:rPr>
+              <w:t>] GET</w:t>
             </w:r>
           </w:p>
         </w:tc>
@@ -378,7 +390,21 @@
               <w:rPr>
                 <w:sz w:val="20"/>
               </w:rPr>
-              <w:t>/[ressource] POST</w:t>
+              <w:t>/[</w:t>
+            </w:r>
+            <w:proofErr w:type="spellStart"/>
+            <w:r>
+              <w:rPr>
+                <w:sz w:val="20"/>
+              </w:rPr>
+              <w:t>ressource</w:t>
+            </w:r>
+            <w:proofErr w:type="spellEnd"/>
+            <w:r>
+              <w:rPr>
+                <w:sz w:val="20"/>
+              </w:rPr>
+              <w:t>] POST</w:t>
             </w:r>
           </w:p>
         </w:tc>
@@ -418,7 +444,35 @@
               <w:rPr>
                 <w:sz w:val="20"/>
               </w:rPr>
-              <w:t>/[ressource]/{id} GET</w:t>
+              <w:t>/[</w:t>
+            </w:r>
+            <w:proofErr w:type="spellStart"/>
+            <w:r>
+              <w:rPr>
+                <w:sz w:val="20"/>
+              </w:rPr>
+              <w:t>ressource</w:t>
+            </w:r>
+            <w:proofErr w:type="spellEnd"/>
+            <w:r>
+              <w:rPr>
+                <w:sz w:val="20"/>
+              </w:rPr>
+              <w:t>]/{</w:t>
+            </w:r>
+            <w:proofErr w:type="spellStart"/>
+            <w:r>
+              <w:rPr>
+                <w:sz w:val="20"/>
+              </w:rPr>
+              <w:t>id</w:t>
+            </w:r>
+            <w:proofErr w:type="spellEnd"/>
+            <w:r>
+              <w:rPr>
+                <w:sz w:val="20"/>
+              </w:rPr>
+              <w:t>} GET</w:t>
             </w:r>
           </w:p>
         </w:tc>
@@ -455,7 +509,35 @@
               <w:rPr>
                 <w:sz w:val="20"/>
               </w:rPr>
-              <w:t>/[ressource]/{id} PUT</w:t>
+              <w:t>/[</w:t>
+            </w:r>
+            <w:proofErr w:type="spellStart"/>
+            <w:r>
+              <w:rPr>
+                <w:sz w:val="20"/>
+              </w:rPr>
+              <w:t>ressource</w:t>
+            </w:r>
+            <w:proofErr w:type="spellEnd"/>
+            <w:r>
+              <w:rPr>
+                <w:sz w:val="20"/>
+              </w:rPr>
+              <w:t>]/{</w:t>
+            </w:r>
+            <w:proofErr w:type="spellStart"/>
+            <w:r>
+              <w:rPr>
+                <w:sz w:val="20"/>
+              </w:rPr>
+              <w:t>id</w:t>
+            </w:r>
+            <w:proofErr w:type="spellEnd"/>
+            <w:r>
+              <w:rPr>
+                <w:sz w:val="20"/>
+              </w:rPr>
+              <w:t>} PUT</w:t>
             </w:r>
           </w:p>
         </w:tc>
@@ -495,7 +577,35 @@
               <w:rPr>
                 <w:sz w:val="20"/>
               </w:rPr>
-              <w:t>/[ressource]/{id} DELETE</w:t>
+              <w:t>/[</w:t>
+            </w:r>
+            <w:proofErr w:type="spellStart"/>
+            <w:r>
+              <w:rPr>
+                <w:sz w:val="20"/>
+              </w:rPr>
+              <w:t>ressource</w:t>
+            </w:r>
+            <w:proofErr w:type="spellEnd"/>
+            <w:r>
+              <w:rPr>
+                <w:sz w:val="20"/>
+              </w:rPr>
+              <w:t>]/{</w:t>
+            </w:r>
+            <w:proofErr w:type="spellStart"/>
+            <w:r>
+              <w:rPr>
+                <w:sz w:val="20"/>
+              </w:rPr>
+              <w:t>id</w:t>
+            </w:r>
+            <w:proofErr w:type="spellEnd"/>
+            <w:r>
+              <w:rPr>
+                <w:sz w:val="20"/>
+              </w:rPr>
+              <w:t>} DELETE</w:t>
             </w:r>
           </w:p>
         </w:tc>
@@ -545,15 +655,22 @@
       <w:r>
         <w:t xml:space="preserve">Alle Anfragen an die JSON API beginnen mit der URL </w:t>
       </w:r>
+      <w:proofErr w:type="spellStart"/>
       <w:r>
-        <w:t>basis_url/</w:t>
+        <w:t>basis_url</w:t>
       </w:r>
+      <w:proofErr w:type="spellEnd"/>
+      <w:r>
+        <w:t>/</w:t>
+      </w:r>
+      <w:proofErr w:type="spellStart"/>
       <w:r>
         <w:rPr>
           <w:i/>
         </w:rPr>
         <w:t>rest</w:t>
       </w:r>
+      <w:proofErr w:type="spellEnd"/>
       <w:r>
         <w:rPr>
           <w:i/>
@@ -620,7 +737,23 @@
           <w:b/>
           <w:lang w:val="en-US"/>
         </w:rPr>
-        <w:t xml:space="preserve"> (params)</w:t>
+        <w:t xml:space="preserve"> (</w:t>
+      </w:r>
+      <w:proofErr w:type="spellStart"/>
+      <w:r>
+        <w:rPr>
+          <w:b/>
+          <w:lang w:val="en-US"/>
+        </w:rPr>
+        <w:t>params</w:t>
+      </w:r>
+      <w:proofErr w:type="spellEnd"/>
+      <w:r>
+        <w:rPr>
+          <w:b/>
+          <w:lang w:val="en-US"/>
+        </w:rPr>
+        <w:t>)</w:t>
       </w:r>
       <w:r>
         <w:rPr>
@@ -636,11 +769,21 @@
           <w:lang w:val="en-US"/>
         </w:rPr>
       </w:pPr>
+      <w:proofErr w:type="spellStart"/>
+      <w:proofErr w:type="gramStart"/>
       <w:r>
         <w:rPr>
           <w:lang w:val="en-US"/>
         </w:rPr>
-        <w:t>boolean status (reserved, not reserved)</w:t>
+        <w:t>boolean</w:t>
+      </w:r>
+      <w:proofErr w:type="spellEnd"/>
+      <w:proofErr w:type="gramEnd"/>
+      <w:r>
+        <w:rPr>
+          <w:lang w:val="en-US"/>
+        </w:rPr>
+        <w:t xml:space="preserve"> status (reserved, not reserved)</w:t>
       </w:r>
     </w:p>
     <w:p>
@@ -649,11 +792,219 @@
           <w:lang w:val="en-US"/>
         </w:rPr>
       </w:pPr>
+      <w:proofErr w:type="gramStart"/>
       <w:r>
         <w:rPr>
           <w:lang w:val="en-US"/>
         </w:rPr>
-        <w:t>string (yyyy-mm-dd) startdate</w:t>
+        <w:t>string</w:t>
+      </w:r>
+      <w:proofErr w:type="gramEnd"/>
+      <w:r>
+        <w:rPr>
+          <w:lang w:val="en-US"/>
+        </w:rPr>
+        <w:t xml:space="preserve"> (</w:t>
+      </w:r>
+      <w:proofErr w:type="spellStart"/>
+      <w:r>
+        <w:rPr>
+          <w:lang w:val="en-US"/>
+        </w:rPr>
+        <w:t>yyyy</w:t>
+      </w:r>
+      <w:proofErr w:type="spellEnd"/>
+      <w:r>
+        <w:rPr>
+          <w:lang w:val="en-US"/>
+        </w:rPr>
+        <w:t>-mm-</w:t>
+      </w:r>
+      <w:proofErr w:type="spellStart"/>
+      <w:r>
+        <w:rPr>
+          <w:lang w:val="en-US"/>
+        </w:rPr>
+        <w:t>dd</w:t>
+      </w:r>
+      <w:proofErr w:type="spellEnd"/>
+      <w:r>
+        <w:rPr>
+          <w:lang w:val="en-US"/>
+        </w:rPr>
+        <w:t xml:space="preserve">) </w:t>
+      </w:r>
+      <w:proofErr w:type="spellStart"/>
+      <w:r>
+        <w:rPr>
+          <w:lang w:val="en-US"/>
+        </w:rPr>
+        <w:t>startdate</w:t>
+      </w:r>
+      <w:proofErr w:type="spellEnd"/>
+    </w:p>
+    <w:p>
+      <w:pPr>
+        <w:rPr>
+          <w:lang w:val="en-US"/>
+        </w:rPr>
+      </w:pPr>
+      <w:proofErr w:type="gramStart"/>
+      <w:r>
+        <w:rPr>
+          <w:lang w:val="en-US"/>
+        </w:rPr>
+        <w:t>string</w:t>
+      </w:r>
+      <w:proofErr w:type="gramEnd"/>
+      <w:r>
+        <w:rPr>
+          <w:lang w:val="en-US"/>
+        </w:rPr>
+        <w:t xml:space="preserve"> (</w:t>
+      </w:r>
+      <w:proofErr w:type="spellStart"/>
+      <w:r>
+        <w:rPr>
+          <w:lang w:val="en-US"/>
+        </w:rPr>
+        <w:t>yyyy</w:t>
+      </w:r>
+      <w:proofErr w:type="spellEnd"/>
+      <w:r>
+        <w:rPr>
+          <w:lang w:val="en-US"/>
+        </w:rPr>
+        <w:t>-mm-</w:t>
+      </w:r>
+      <w:proofErr w:type="spellStart"/>
+      <w:r>
+        <w:rPr>
+          <w:lang w:val="en-US"/>
+        </w:rPr>
+        <w:t>dd</w:t>
+      </w:r>
+      <w:proofErr w:type="spellEnd"/>
+      <w:r>
+        <w:rPr>
+          <w:lang w:val="en-US"/>
+        </w:rPr>
+        <w:t xml:space="preserve">) </w:t>
+      </w:r>
+      <w:proofErr w:type="spellStart"/>
+      <w:r>
+        <w:rPr>
+          <w:lang w:val="en-US"/>
+        </w:rPr>
+        <w:t>enddate</w:t>
+      </w:r>
+      <w:proofErr w:type="spellEnd"/>
+    </w:p>
+    <w:p>
+      <w:pPr>
+        <w:rPr>
+          <w:lang w:val="en-US"/>
+        </w:rPr>
+      </w:pPr>
+      <w:proofErr w:type="gramStart"/>
+      <w:r>
+        <w:rPr>
+          <w:lang w:val="en-US"/>
+        </w:rPr>
+        <w:t>string</w:t>
+      </w:r>
+      <w:proofErr w:type="gramEnd"/>
+      <w:r>
+        <w:rPr>
+          <w:lang w:val="en-US"/>
+        </w:rPr>
+        <w:t xml:space="preserve"> (</w:t>
+      </w:r>
+      <w:proofErr w:type="spellStart"/>
+      <w:r>
+        <w:rPr>
+          <w:lang w:val="en-US"/>
+        </w:rPr>
+        <w:t>hh</w:t>
+      </w:r>
+      <w:proofErr w:type="spellEnd"/>
+      <w:r>
+        <w:rPr>
+          <w:lang w:val="en-US"/>
+        </w:rPr>
+        <w:t xml:space="preserve">-ii) </w:t>
+      </w:r>
+      <w:proofErr w:type="spellStart"/>
+      <w:r>
+        <w:rPr>
+          <w:lang w:val="en-US"/>
+        </w:rPr>
+        <w:t>starttime</w:t>
+      </w:r>
+      <w:proofErr w:type="spellEnd"/>
+    </w:p>
+    <w:p>
+      <w:pPr>
+        <w:rPr>
+          <w:lang w:val="en-US"/>
+        </w:rPr>
+      </w:pPr>
+      <w:proofErr w:type="gramStart"/>
+      <w:r>
+        <w:rPr>
+          <w:lang w:val="en-US"/>
+        </w:rPr>
+        <w:t>string</w:t>
+      </w:r>
+      <w:proofErr w:type="gramEnd"/>
+      <w:r>
+        <w:rPr>
+          <w:lang w:val="en-US"/>
+        </w:rPr>
+        <w:t xml:space="preserve"> (</w:t>
+      </w:r>
+      <w:proofErr w:type="spellStart"/>
+      <w:r>
+        <w:rPr>
+          <w:lang w:val="en-US"/>
+        </w:rPr>
+        <w:t>hh</w:t>
+      </w:r>
+      <w:proofErr w:type="spellEnd"/>
+      <w:r>
+        <w:rPr>
+          <w:lang w:val="en-US"/>
+        </w:rPr>
+        <w:t xml:space="preserve">-ii) </w:t>
+      </w:r>
+      <w:proofErr w:type="spellStart"/>
+      <w:r>
+        <w:rPr>
+          <w:lang w:val="en-US"/>
+        </w:rPr>
+        <w:t>endtime</w:t>
+      </w:r>
+      <w:proofErr w:type="spellEnd"/>
+    </w:p>
+    <w:p>
+      <w:pPr>
+        <w:rPr>
+          <w:lang w:val="en-US"/>
+        </w:rPr>
+      </w:pPr>
+      <w:proofErr w:type="gramStart"/>
+      <w:r>
+        <w:rPr>
+          <w:lang w:val="en-US"/>
+        </w:rPr>
+        <w:t>string</w:t>
+      </w:r>
+      <w:proofErr w:type="gramEnd"/>
+      <w:r>
+        <w:rPr>
+          <w:lang w:val="en-US"/>
+        </w:rPr>
+        <w:t xml:space="preserve"> hospital</w:t>
       </w:r>
     </w:p>
     <w:p>
@@ -662,12 +1013,30 @@
           <w:lang w:val="en-US"/>
         </w:rPr>
       </w:pPr>
+      <w:proofErr w:type="spellStart"/>
+      <w:proofErr w:type="gramStart"/>
       <w:r>
         <w:rPr>
           <w:lang w:val="en-US"/>
         </w:rPr>
-        <w:t>string (yyyy-mm-dd) enddate</w:t>
+        <w:t>int</w:t>
       </w:r>
+      <w:proofErr w:type="spellEnd"/>
+      <w:proofErr w:type="gramEnd"/>
+      <w:r>
+        <w:rPr>
+          <w:lang w:val="en-US"/>
+        </w:rPr>
+        <w:t xml:space="preserve"> </w:t>
+      </w:r>
+      <w:proofErr w:type="spellStart"/>
+      <w:r>
+        <w:rPr>
+          <w:lang w:val="en-US"/>
+        </w:rPr>
+        <w:t>doctor_id</w:t>
+      </w:r>
+      <w:proofErr w:type="spellEnd"/>
     </w:p>
     <w:p>
       <w:pPr>
@@ -675,64 +1044,30 @@
           <w:lang w:val="en-US"/>
         </w:rPr>
       </w:pPr>
+      <w:proofErr w:type="spellStart"/>
+      <w:proofErr w:type="gramStart"/>
       <w:r>
         <w:rPr>
           <w:lang w:val="en-US"/>
         </w:rPr>
-        <w:t>string (hh-ii) starttime</w:t>
+        <w:t>enum</w:t>
       </w:r>
-    </w:p>
-    <w:p>
-      <w:pPr>
+      <w:proofErr w:type="spellEnd"/>
+      <w:proofErr w:type="gramEnd"/>
+      <w:r>
         <w:rPr>
           <w:lang w:val="en-US"/>
         </w:rPr>
-      </w:pPr>
+        <w:t xml:space="preserve"> </w:t>
+      </w:r>
+      <w:proofErr w:type="spellStart"/>
       <w:r>
         <w:rPr>
           <w:lang w:val="en-US"/>
         </w:rPr>
-        <w:t>string (hh-ii) endtime</w:t>
+        <w:t>op_typ</w:t>
       </w:r>
-    </w:p>
-    <w:p>
-      <w:pPr>
-        <w:rPr>
-          <w:lang w:val="en-US"/>
-        </w:rPr>
-      </w:pPr>
-      <w:r>
-        <w:rPr>
-          <w:lang w:val="en-US"/>
-        </w:rPr>
-        <w:t>string hospital</w:t>
-      </w:r>
-    </w:p>
-    <w:p>
-      <w:pPr>
-        <w:rPr>
-          <w:lang w:val="en-US"/>
-        </w:rPr>
-      </w:pPr>
-      <w:r>
-        <w:rPr>
-          <w:lang w:val="en-US"/>
-        </w:rPr>
-        <w:t>int doctor_id</w:t>
-      </w:r>
-    </w:p>
-    <w:p>
-      <w:pPr>
-        <w:rPr>
-          <w:lang w:val="en-US"/>
-        </w:rPr>
-      </w:pPr>
-      <w:r>
-        <w:rPr>
-          <w:lang w:val="en-US"/>
-        </w:rPr>
-        <w:t>enum op_typ</w:t>
-      </w:r>
+      <w:proofErr w:type="spellEnd"/>
     </w:p>
     <w:p>
       <w:pPr>
@@ -881,8 +1216,20 @@
                 <w:szCs w:val="20"/>
                 <w:lang w:val="en-US" w:eastAsia="de-AT"/>
               </w:rPr>
-              <w:t>/public/?params</w:t>
-            </w:r>
+              <w:t>/public/?</w:t>
+            </w:r>
+            <w:proofErr w:type="spellStart"/>
+            <w:r>
+              <w:rPr>
+                <w:rFonts w:eastAsia="Times New Roman" w:cs="Arial"/>
+                <w:color w:val="000000"/>
+                <w:sz w:val="20"/>
+                <w:szCs w:val="20"/>
+                <w:lang w:val="en-US" w:eastAsia="de-AT"/>
+              </w:rPr>
+              <w:t>params</w:t>
+            </w:r>
+            <w:proofErr w:type="spellEnd"/>
           </w:p>
         </w:tc>
         <w:tc>
@@ -979,15 +1326,82 @@
               </w:rPr>
               <w:t>/</w:t>
             </w:r>
-            <w:r>
-              <w:rPr>
-                <w:rFonts w:eastAsia="Times New Roman" w:cs="Arial"/>
-                <w:color w:val="000000"/>
-                <w:sz w:val="20"/>
-                <w:szCs w:val="20"/>
-                <w:lang w:val="de-AT" w:eastAsia="de-AT"/>
-              </w:rPr>
-              <w:t>patient/{id}/list/?param</w:t>
+            <w:proofErr w:type="spellStart"/>
+            <w:r>
+              <w:rPr>
+                <w:rFonts w:eastAsia="Times New Roman" w:cs="Arial"/>
+                <w:color w:val="000000"/>
+                <w:sz w:val="20"/>
+                <w:szCs w:val="20"/>
+                <w:lang w:val="de-AT" w:eastAsia="de-AT"/>
+              </w:rPr>
+              <w:t>patient</w:t>
+            </w:r>
+            <w:proofErr w:type="spellEnd"/>
+            <w:r>
+              <w:rPr>
+                <w:rFonts w:eastAsia="Times New Roman" w:cs="Arial"/>
+                <w:color w:val="000000"/>
+                <w:sz w:val="20"/>
+                <w:szCs w:val="20"/>
+                <w:lang w:val="de-AT" w:eastAsia="de-AT"/>
+              </w:rPr>
+              <w:t>/{</w:t>
+            </w:r>
+            <w:proofErr w:type="spellStart"/>
+            <w:r>
+              <w:rPr>
+                <w:rFonts w:eastAsia="Times New Roman" w:cs="Arial"/>
+                <w:color w:val="000000"/>
+                <w:sz w:val="20"/>
+                <w:szCs w:val="20"/>
+                <w:lang w:val="de-AT" w:eastAsia="de-AT"/>
+              </w:rPr>
+              <w:t>id</w:t>
+            </w:r>
+            <w:proofErr w:type="spellEnd"/>
+            <w:r>
+              <w:rPr>
+                <w:rFonts w:eastAsia="Times New Roman" w:cs="Arial"/>
+                <w:color w:val="000000"/>
+                <w:sz w:val="20"/>
+                <w:szCs w:val="20"/>
+                <w:lang w:val="de-AT" w:eastAsia="de-AT"/>
+              </w:rPr>
+              <w:t>}/</w:t>
+            </w:r>
+            <w:proofErr w:type="spellStart"/>
+            <w:r>
+              <w:rPr>
+                <w:rFonts w:eastAsia="Times New Roman" w:cs="Arial"/>
+                <w:color w:val="000000"/>
+                <w:sz w:val="20"/>
+                <w:szCs w:val="20"/>
+                <w:lang w:val="de-AT" w:eastAsia="de-AT"/>
+              </w:rPr>
+              <w:t>list</w:t>
+            </w:r>
+            <w:proofErr w:type="spellEnd"/>
+            <w:r>
+              <w:rPr>
+                <w:rFonts w:eastAsia="Times New Roman" w:cs="Arial"/>
+                <w:color w:val="000000"/>
+                <w:sz w:val="20"/>
+                <w:szCs w:val="20"/>
+                <w:lang w:val="de-AT" w:eastAsia="de-AT"/>
+              </w:rPr>
+              <w:t>/?</w:t>
+            </w:r>
+            <w:proofErr w:type="spellStart"/>
+            <w:r>
+              <w:rPr>
+                <w:rFonts w:eastAsia="Times New Roman" w:cs="Arial"/>
+                <w:color w:val="000000"/>
+                <w:sz w:val="20"/>
+                <w:szCs w:val="20"/>
+                <w:lang w:val="de-AT" w:eastAsia="de-AT"/>
+              </w:rPr>
+              <w:t>param</w:t>
             </w:r>
             <w:r>
               <w:rPr>
@@ -1000,6 +1414,7 @@
               <w:lastRenderedPageBreak/>
               <w:t>s</w:t>
             </w:r>
+            <w:proofErr w:type="spellEnd"/>
           </w:p>
         </w:tc>
         <w:tc>
@@ -1112,8 +1527,64 @@
                 <w:lang w:val="de-AT" w:eastAsia="de-AT"/>
               </w:rPr>
               <w:lastRenderedPageBreak/>
-              <w:t>/patient/{id}/notifications</w:t>
-            </w:r>
+              <w:t>/</w:t>
+            </w:r>
+            <w:proofErr w:type="spellStart"/>
+            <w:r>
+              <w:rPr>
+                <w:rFonts w:eastAsia="Times New Roman" w:cs="Arial"/>
+                <w:color w:val="000000"/>
+                <w:sz w:val="20"/>
+                <w:szCs w:val="20"/>
+                <w:lang w:val="de-AT" w:eastAsia="de-AT"/>
+              </w:rPr>
+              <w:t>patient</w:t>
+            </w:r>
+            <w:proofErr w:type="spellEnd"/>
+            <w:r>
+              <w:rPr>
+                <w:rFonts w:eastAsia="Times New Roman" w:cs="Arial"/>
+                <w:color w:val="000000"/>
+                <w:sz w:val="20"/>
+                <w:szCs w:val="20"/>
+                <w:lang w:val="de-AT" w:eastAsia="de-AT"/>
+              </w:rPr>
+              <w:t>/{</w:t>
+            </w:r>
+            <w:proofErr w:type="spellStart"/>
+            <w:r>
+              <w:rPr>
+                <w:rFonts w:eastAsia="Times New Roman" w:cs="Arial"/>
+                <w:color w:val="000000"/>
+                <w:sz w:val="20"/>
+                <w:szCs w:val="20"/>
+                <w:lang w:val="de-AT" w:eastAsia="de-AT"/>
+              </w:rPr>
+              <w:t>id</w:t>
+            </w:r>
+            <w:proofErr w:type="spellEnd"/>
+            <w:r>
+              <w:rPr>
+                <w:rFonts w:eastAsia="Times New Roman" w:cs="Arial"/>
+                <w:color w:val="000000"/>
+                <w:sz w:val="20"/>
+                <w:szCs w:val="20"/>
+                <w:lang w:val="de-AT" w:eastAsia="de-AT"/>
+              </w:rPr>
+              <w:t>}/</w:t>
+            </w:r>
+            <w:proofErr w:type="spellStart"/>
+            <w:r>
+              <w:rPr>
+                <w:rFonts w:eastAsia="Times New Roman" w:cs="Arial"/>
+                <w:color w:val="000000"/>
+                <w:sz w:val="20"/>
+                <w:szCs w:val="20"/>
+                <w:lang w:val="de-AT" w:eastAsia="de-AT"/>
+              </w:rPr>
+              <w:t>notifications</w:t>
+            </w:r>
+            <w:proofErr w:type="spellEnd"/>
           </w:p>
         </w:tc>
         <w:tc>
@@ -1183,7 +1654,29 @@
                 <w:szCs w:val="20"/>
                 <w:lang w:val="de-AT" w:eastAsia="de-AT"/>
               </w:rPr>
-              <w:t>Liefert die Notifications für den Patienten</w:t>
+              <w:t xml:space="preserve">Liefert die </w:t>
+            </w:r>
+            <w:proofErr w:type="spellStart"/>
+            <w:r>
+              <w:rPr>
+                <w:rFonts w:eastAsia="Times New Roman" w:cs="Arial"/>
+                <w:color w:val="000000"/>
+                <w:sz w:val="20"/>
+                <w:szCs w:val="20"/>
+                <w:lang w:val="de-AT" w:eastAsia="de-AT"/>
+              </w:rPr>
+              <w:t>Notifications</w:t>
+            </w:r>
+            <w:proofErr w:type="spellEnd"/>
+            <w:r>
+              <w:rPr>
+                <w:rFonts w:eastAsia="Times New Roman" w:cs="Arial"/>
+                <w:color w:val="000000"/>
+                <w:sz w:val="20"/>
+                <w:szCs w:val="20"/>
+                <w:lang w:val="de-AT" w:eastAsia="de-AT"/>
+              </w:rPr>
+              <w:t xml:space="preserve"> für den Patienten</w:t>
             </w:r>
           </w:p>
         </w:tc>
@@ -1213,6 +1706,7 @@
               </w:rPr>
               <w:t>/</w:t>
             </w:r>
+            <w:proofErr w:type="spellStart"/>
             <w:r>
               <w:rPr>
                 <w:rFonts w:eastAsia="Times New Roman" w:cs="Arial"/>
@@ -1223,16 +1717,73 @@
               </w:rPr>
               <w:t>doctor</w:t>
             </w:r>
-            <w:r>
-              <w:rPr>
-                <w:rFonts w:eastAsia="Times New Roman" w:cs="Arial"/>
-                <w:color w:val="000000"/>
-                <w:sz w:val="20"/>
-                <w:szCs w:val="20"/>
-                <w:lang w:val="de-AT" w:eastAsia="de-AT"/>
-              </w:rPr>
-              <w:t>/{id}/list/?params</w:t>
-            </w:r>
+            <w:proofErr w:type="spellEnd"/>
+            <w:r>
+              <w:rPr>
+                <w:rFonts w:eastAsia="Times New Roman" w:cs="Arial"/>
+                <w:color w:val="000000"/>
+                <w:sz w:val="20"/>
+                <w:szCs w:val="20"/>
+                <w:lang w:val="de-AT" w:eastAsia="de-AT"/>
+              </w:rPr>
+              <w:t>/{</w:t>
+            </w:r>
+            <w:proofErr w:type="spellStart"/>
+            <w:r>
+              <w:rPr>
+                <w:rFonts w:eastAsia="Times New Roman" w:cs="Arial"/>
+                <w:color w:val="000000"/>
+                <w:sz w:val="20"/>
+                <w:szCs w:val="20"/>
+                <w:lang w:val="de-AT" w:eastAsia="de-AT"/>
+              </w:rPr>
+              <w:t>id</w:t>
+            </w:r>
+            <w:proofErr w:type="spellEnd"/>
+            <w:r>
+              <w:rPr>
+                <w:rFonts w:eastAsia="Times New Roman" w:cs="Arial"/>
+                <w:color w:val="000000"/>
+                <w:sz w:val="20"/>
+                <w:szCs w:val="20"/>
+                <w:lang w:val="de-AT" w:eastAsia="de-AT"/>
+              </w:rPr>
+              <w:t>}/</w:t>
+            </w:r>
+            <w:proofErr w:type="spellStart"/>
+            <w:r>
+              <w:rPr>
+                <w:rFonts w:eastAsia="Times New Roman" w:cs="Arial"/>
+                <w:color w:val="000000"/>
+                <w:sz w:val="20"/>
+                <w:szCs w:val="20"/>
+                <w:lang w:val="de-AT" w:eastAsia="de-AT"/>
+              </w:rPr>
+              <w:t>list</w:t>
+            </w:r>
+            <w:proofErr w:type="spellEnd"/>
+            <w:r>
+              <w:rPr>
+                <w:rFonts w:eastAsia="Times New Roman" w:cs="Arial"/>
+                <w:color w:val="000000"/>
+                <w:sz w:val="20"/>
+                <w:szCs w:val="20"/>
+                <w:lang w:val="de-AT" w:eastAsia="de-AT"/>
+              </w:rPr>
+              <w:t>/?</w:t>
+            </w:r>
+            <w:proofErr w:type="spellStart"/>
+            <w:r>
+              <w:rPr>
+                <w:rFonts w:eastAsia="Times New Roman" w:cs="Arial"/>
+                <w:color w:val="000000"/>
+                <w:sz w:val="20"/>
+                <w:szCs w:val="20"/>
+                <w:lang w:val="de-AT" w:eastAsia="de-AT"/>
+              </w:rPr>
+              <w:t>params</w:t>
+            </w:r>
+            <w:proofErr w:type="spellEnd"/>
           </w:p>
         </w:tc>
         <w:tc>
@@ -1344,6 +1895,7 @@
               </w:rPr>
               <w:t>/</w:t>
             </w:r>
+            <w:proofErr w:type="spellStart"/>
             <w:r>
               <w:rPr>
                 <w:rFonts w:eastAsia="Times New Roman" w:cs="Arial"/>
@@ -1354,16 +1906,51 @@
               </w:rPr>
               <w:t>doctor</w:t>
             </w:r>
-            <w:r>
-              <w:rPr>
-                <w:rFonts w:eastAsia="Times New Roman" w:cs="Arial"/>
-                <w:color w:val="000000"/>
-                <w:sz w:val="20"/>
-                <w:szCs w:val="20"/>
-                <w:lang w:val="de-AT" w:eastAsia="de-AT"/>
-              </w:rPr>
-              <w:t>/{id}/notifications</w:t>
-            </w:r>
+            <w:proofErr w:type="spellEnd"/>
+            <w:r>
+              <w:rPr>
+                <w:rFonts w:eastAsia="Times New Roman" w:cs="Arial"/>
+                <w:color w:val="000000"/>
+                <w:sz w:val="20"/>
+                <w:szCs w:val="20"/>
+                <w:lang w:val="de-AT" w:eastAsia="de-AT"/>
+              </w:rPr>
+              <w:t>/{</w:t>
+            </w:r>
+            <w:proofErr w:type="spellStart"/>
+            <w:r>
+              <w:rPr>
+                <w:rFonts w:eastAsia="Times New Roman" w:cs="Arial"/>
+                <w:color w:val="000000"/>
+                <w:sz w:val="20"/>
+                <w:szCs w:val="20"/>
+                <w:lang w:val="de-AT" w:eastAsia="de-AT"/>
+              </w:rPr>
+              <w:t>id</w:t>
+            </w:r>
+            <w:proofErr w:type="spellEnd"/>
+            <w:r>
+              <w:rPr>
+                <w:rFonts w:eastAsia="Times New Roman" w:cs="Arial"/>
+                <w:color w:val="000000"/>
+                <w:sz w:val="20"/>
+                <w:szCs w:val="20"/>
+                <w:lang w:val="de-AT" w:eastAsia="de-AT"/>
+              </w:rPr>
+              <w:t>}/</w:t>
+            </w:r>
+            <w:proofErr w:type="spellStart"/>
+            <w:r>
+              <w:rPr>
+                <w:rFonts w:eastAsia="Times New Roman" w:cs="Arial"/>
+                <w:color w:val="000000"/>
+                <w:sz w:val="20"/>
+                <w:szCs w:val="20"/>
+                <w:lang w:val="de-AT" w:eastAsia="de-AT"/>
+              </w:rPr>
+              <w:t>notifications</w:t>
+            </w:r>
+            <w:proofErr w:type="spellEnd"/>
           </w:p>
         </w:tc>
         <w:tc>
@@ -1433,7 +2020,29 @@
                 <w:szCs w:val="20"/>
                 <w:lang w:val="de-AT" w:eastAsia="de-AT"/>
               </w:rPr>
-              <w:t>Liefert die Notifications für einen Arzt</w:t>
+              <w:t xml:space="preserve">Liefert die </w:t>
+            </w:r>
+            <w:proofErr w:type="spellStart"/>
+            <w:r>
+              <w:rPr>
+                <w:rFonts w:eastAsia="Times New Roman" w:cs="Arial"/>
+                <w:color w:val="000000"/>
+                <w:sz w:val="20"/>
+                <w:szCs w:val="20"/>
+                <w:lang w:val="de-AT" w:eastAsia="de-AT"/>
+              </w:rPr>
+              <w:t>Notifications</w:t>
+            </w:r>
+            <w:proofErr w:type="spellEnd"/>
+            <w:r>
+              <w:rPr>
+                <w:rFonts w:eastAsia="Times New Roman" w:cs="Arial"/>
+                <w:color w:val="000000"/>
+                <w:sz w:val="20"/>
+                <w:szCs w:val="20"/>
+                <w:lang w:val="de-AT" w:eastAsia="de-AT"/>
+              </w:rPr>
+              <w:t xml:space="preserve"> für einen Arzt</w:t>
             </w:r>
           </w:p>
         </w:tc>
@@ -1465,6 +2074,7 @@
               </w:rPr>
               <w:t>/</w:t>
             </w:r>
+            <w:proofErr w:type="spellStart"/>
             <w:r>
               <w:rPr>
                 <w:rFonts w:eastAsia="Times New Roman" w:cs="Arial"/>
@@ -1475,16 +2085,29 @@
               </w:rPr>
               <w:t>doctor</w:t>
             </w:r>
-            <w:r>
-              <w:rPr>
-                <w:rFonts w:eastAsia="Times New Roman" w:cs="Arial"/>
-                <w:color w:val="000000"/>
-                <w:sz w:val="20"/>
-                <w:szCs w:val="20"/>
-                <w:lang w:val="de-AT" w:eastAsia="de-AT"/>
-              </w:rPr>
-              <w:t>/reserve</w:t>
-            </w:r>
+            <w:proofErr w:type="spellEnd"/>
+            <w:r>
+              <w:rPr>
+                <w:rFonts w:eastAsia="Times New Roman" w:cs="Arial"/>
+                <w:color w:val="000000"/>
+                <w:sz w:val="20"/>
+                <w:szCs w:val="20"/>
+                <w:lang w:val="de-AT" w:eastAsia="de-AT"/>
+              </w:rPr>
+              <w:t>/</w:t>
+            </w:r>
+            <w:proofErr w:type="spellStart"/>
+            <w:r>
+              <w:rPr>
+                <w:rFonts w:eastAsia="Times New Roman" w:cs="Arial"/>
+                <w:color w:val="000000"/>
+                <w:sz w:val="20"/>
+                <w:szCs w:val="20"/>
+                <w:lang w:val="de-AT" w:eastAsia="de-AT"/>
+              </w:rPr>
+              <w:t>reserve</w:t>
+            </w:r>
+            <w:proofErr w:type="spellEnd"/>
           </w:p>
         </w:tc>
         <w:tc>
@@ -1557,15 +2180,27 @@
                 <w:lang w:val="de-AT" w:eastAsia="de-AT"/>
               </w:rPr>
             </w:pPr>
-            <w:r>
-              <w:rPr>
-                <w:rFonts w:eastAsia="Times New Roman" w:cs="Arial"/>
-                <w:color w:val="000000"/>
-                <w:sz w:val="20"/>
-                <w:szCs w:val="20"/>
-                <w:lang w:val="de-AT" w:eastAsia="de-AT"/>
-              </w:rPr>
-              <w:t>OP_Slot bei Erfolg, NULL bei Misserfolg.</w:t>
+            <w:proofErr w:type="spellStart"/>
+            <w:r>
+              <w:rPr>
+                <w:rFonts w:eastAsia="Times New Roman" w:cs="Arial"/>
+                <w:color w:val="000000"/>
+                <w:sz w:val="20"/>
+                <w:szCs w:val="20"/>
+                <w:lang w:val="de-AT" w:eastAsia="de-AT"/>
+              </w:rPr>
+              <w:t>OP_Slot</w:t>
+            </w:r>
+            <w:proofErr w:type="spellEnd"/>
+            <w:r>
+              <w:rPr>
+                <w:rFonts w:eastAsia="Times New Roman" w:cs="Arial"/>
+                <w:color w:val="000000"/>
+                <w:sz w:val="20"/>
+                <w:szCs w:val="20"/>
+                <w:lang w:val="de-AT" w:eastAsia="de-AT"/>
+              </w:rPr>
+              <w:t xml:space="preserve"> bei Erfolg, NULL bei Misserfolg.</w:t>
             </w:r>
           </w:p>
         </w:tc>
@@ -1600,6 +2235,7 @@
               </w:rPr>
               <w:t>/</w:t>
             </w:r>
+            <w:proofErr w:type="spellStart"/>
             <w:r>
               <w:rPr>
                 <w:rFonts w:eastAsia="Times New Roman" w:cs="Arial"/>
@@ -1610,16 +2246,29 @@
               </w:rPr>
               <w:t>doctor</w:t>
             </w:r>
-            <w:r>
-              <w:rPr>
-                <w:rFonts w:eastAsia="Times New Roman" w:cs="Arial"/>
-                <w:color w:val="000000"/>
-                <w:sz w:val="20"/>
-                <w:szCs w:val="20"/>
-                <w:lang w:val="de-AT" w:eastAsia="de-AT"/>
-              </w:rPr>
-              <w:t>/remove_reservation</w:t>
-            </w:r>
+            <w:proofErr w:type="spellEnd"/>
+            <w:r>
+              <w:rPr>
+                <w:rFonts w:eastAsia="Times New Roman" w:cs="Arial"/>
+                <w:color w:val="000000"/>
+                <w:sz w:val="20"/>
+                <w:szCs w:val="20"/>
+                <w:lang w:val="de-AT" w:eastAsia="de-AT"/>
+              </w:rPr>
+              <w:t>/</w:t>
+            </w:r>
+            <w:proofErr w:type="spellStart"/>
+            <w:r>
+              <w:rPr>
+                <w:rFonts w:eastAsia="Times New Roman" w:cs="Arial"/>
+                <w:color w:val="000000"/>
+                <w:sz w:val="20"/>
+                <w:szCs w:val="20"/>
+                <w:lang w:val="de-AT" w:eastAsia="de-AT"/>
+              </w:rPr>
+              <w:t>remove_reservation</w:t>
+            </w:r>
+            <w:proofErr w:type="spellEnd"/>
           </w:p>
         </w:tc>
         <w:tc>
@@ -1700,7 +2349,51 @@
                 <w:szCs w:val="20"/>
                 <w:lang w:val="de-AT" w:eastAsia="de-AT"/>
               </w:rPr>
-              <w:t>Den freien OP_Slot bei Erfolg, den reservierten OP_Slot bei Misserfolg.</w:t>
+              <w:t xml:space="preserve">Den freien </w:t>
+            </w:r>
+            <w:proofErr w:type="spellStart"/>
+            <w:r>
+              <w:rPr>
+                <w:rFonts w:eastAsia="Times New Roman" w:cs="Arial"/>
+                <w:color w:val="000000"/>
+                <w:sz w:val="20"/>
+                <w:szCs w:val="20"/>
+                <w:lang w:val="de-AT" w:eastAsia="de-AT"/>
+              </w:rPr>
+              <w:t>OP_Slot</w:t>
+            </w:r>
+            <w:proofErr w:type="spellEnd"/>
+            <w:r>
+              <w:rPr>
+                <w:rFonts w:eastAsia="Times New Roman" w:cs="Arial"/>
+                <w:color w:val="000000"/>
+                <w:sz w:val="20"/>
+                <w:szCs w:val="20"/>
+                <w:lang w:val="de-AT" w:eastAsia="de-AT"/>
+              </w:rPr>
+              <w:t xml:space="preserve"> bei Erfolg, den reservierten </w:t>
+            </w:r>
+            <w:proofErr w:type="spellStart"/>
+            <w:r>
+              <w:rPr>
+                <w:rFonts w:eastAsia="Times New Roman" w:cs="Arial"/>
+                <w:color w:val="000000"/>
+                <w:sz w:val="20"/>
+                <w:szCs w:val="20"/>
+                <w:lang w:val="de-AT" w:eastAsia="de-AT"/>
+              </w:rPr>
+              <w:t>OP_Slot</w:t>
+            </w:r>
+            <w:proofErr w:type="spellEnd"/>
+            <w:r>
+              <w:rPr>
+                <w:rFonts w:eastAsia="Times New Roman" w:cs="Arial"/>
+                <w:color w:val="000000"/>
+                <w:sz w:val="20"/>
+                <w:szCs w:val="20"/>
+                <w:lang w:val="de-AT" w:eastAsia="de-AT"/>
+              </w:rPr>
+              <w:t xml:space="preserve"> bei Misserfolg.</w:t>
             </w:r>
           </w:p>
         </w:tc>
@@ -1730,6 +2423,7 @@
               </w:rPr>
               <w:t>/</w:t>
             </w:r>
+            <w:proofErr w:type="spellStart"/>
             <w:r>
               <w:rPr>
                 <w:rFonts w:eastAsia="Times New Roman" w:cs="Arial"/>
@@ -1740,16 +2434,73 @@
               </w:rPr>
               <w:t>hospital</w:t>
             </w:r>
-            <w:r>
-              <w:rPr>
-                <w:rFonts w:eastAsia="Times New Roman" w:cs="Arial"/>
-                <w:color w:val="000000"/>
-                <w:sz w:val="20"/>
-                <w:szCs w:val="20"/>
-                <w:lang w:val="de-AT" w:eastAsia="de-AT"/>
-              </w:rPr>
-              <w:t>/{id}/list/?params</w:t>
-            </w:r>
+            <w:proofErr w:type="spellEnd"/>
+            <w:r>
+              <w:rPr>
+                <w:rFonts w:eastAsia="Times New Roman" w:cs="Arial"/>
+                <w:color w:val="000000"/>
+                <w:sz w:val="20"/>
+                <w:szCs w:val="20"/>
+                <w:lang w:val="de-AT" w:eastAsia="de-AT"/>
+              </w:rPr>
+              <w:t>/{</w:t>
+            </w:r>
+            <w:proofErr w:type="spellStart"/>
+            <w:r>
+              <w:rPr>
+                <w:rFonts w:eastAsia="Times New Roman" w:cs="Arial"/>
+                <w:color w:val="000000"/>
+                <w:sz w:val="20"/>
+                <w:szCs w:val="20"/>
+                <w:lang w:val="de-AT" w:eastAsia="de-AT"/>
+              </w:rPr>
+              <w:t>id</w:t>
+            </w:r>
+            <w:proofErr w:type="spellEnd"/>
+            <w:r>
+              <w:rPr>
+                <w:rFonts w:eastAsia="Times New Roman" w:cs="Arial"/>
+                <w:color w:val="000000"/>
+                <w:sz w:val="20"/>
+                <w:szCs w:val="20"/>
+                <w:lang w:val="de-AT" w:eastAsia="de-AT"/>
+              </w:rPr>
+              <w:t>}/</w:t>
+            </w:r>
+            <w:proofErr w:type="spellStart"/>
+            <w:r>
+              <w:rPr>
+                <w:rFonts w:eastAsia="Times New Roman" w:cs="Arial"/>
+                <w:color w:val="000000"/>
+                <w:sz w:val="20"/>
+                <w:szCs w:val="20"/>
+                <w:lang w:val="de-AT" w:eastAsia="de-AT"/>
+              </w:rPr>
+              <w:t>list</w:t>
+            </w:r>
+            <w:proofErr w:type="spellEnd"/>
+            <w:r>
+              <w:rPr>
+                <w:rFonts w:eastAsia="Times New Roman" w:cs="Arial"/>
+                <w:color w:val="000000"/>
+                <w:sz w:val="20"/>
+                <w:szCs w:val="20"/>
+                <w:lang w:val="de-AT" w:eastAsia="de-AT"/>
+              </w:rPr>
+              <w:t>/?</w:t>
+            </w:r>
+            <w:proofErr w:type="spellStart"/>
+            <w:r>
+              <w:rPr>
+                <w:rFonts w:eastAsia="Times New Roman" w:cs="Arial"/>
+                <w:color w:val="000000"/>
+                <w:sz w:val="20"/>
+                <w:szCs w:val="20"/>
+                <w:lang w:val="de-AT" w:eastAsia="de-AT"/>
+              </w:rPr>
+              <w:t>params</w:t>
+            </w:r>
+            <w:proofErr w:type="spellEnd"/>
           </w:p>
         </w:tc>
         <w:tc>
@@ -1816,7 +2567,51 @@
                 <w:szCs w:val="20"/>
                 <w:lang w:val="de-AT" w:eastAsia="de-AT"/>
               </w:rPr>
-              <w:t>Liefert die OP_Slot Liste dieses Krankehauses, die auch entsprechend nach den Parametern gefiltert werden kann.</w:t>
+              <w:t xml:space="preserve">Liefert die </w:t>
+            </w:r>
+            <w:proofErr w:type="spellStart"/>
+            <w:r>
+              <w:rPr>
+                <w:rFonts w:eastAsia="Times New Roman" w:cs="Arial"/>
+                <w:color w:val="000000"/>
+                <w:sz w:val="20"/>
+                <w:szCs w:val="20"/>
+                <w:lang w:val="de-AT" w:eastAsia="de-AT"/>
+              </w:rPr>
+              <w:t>OP_Slot</w:t>
+            </w:r>
+            <w:proofErr w:type="spellEnd"/>
+            <w:r>
+              <w:rPr>
+                <w:rFonts w:eastAsia="Times New Roman" w:cs="Arial"/>
+                <w:color w:val="000000"/>
+                <w:sz w:val="20"/>
+                <w:szCs w:val="20"/>
+                <w:lang w:val="de-AT" w:eastAsia="de-AT"/>
+              </w:rPr>
+              <w:t xml:space="preserve"> Liste dieses </w:t>
+            </w:r>
+            <w:proofErr w:type="spellStart"/>
+            <w:r>
+              <w:rPr>
+                <w:rFonts w:eastAsia="Times New Roman" w:cs="Arial"/>
+                <w:color w:val="000000"/>
+                <w:sz w:val="20"/>
+                <w:szCs w:val="20"/>
+                <w:lang w:val="de-AT" w:eastAsia="de-AT"/>
+              </w:rPr>
+              <w:t>Krankehauses</w:t>
+            </w:r>
+            <w:proofErr w:type="spellEnd"/>
+            <w:r>
+              <w:rPr>
+                <w:rFonts w:eastAsia="Times New Roman" w:cs="Arial"/>
+                <w:color w:val="000000"/>
+                <w:sz w:val="20"/>
+                <w:szCs w:val="20"/>
+                <w:lang w:val="de-AT" w:eastAsia="de-AT"/>
+              </w:rPr>
+              <w:t>, die auch entsprechend nach den Parametern gefiltert werden kann.</w:t>
             </w:r>
           </w:p>
         </w:tc>
@@ -1852,6 +2647,7 @@
               </w:rPr>
               <w:t>/</w:t>
             </w:r>
+            <w:proofErr w:type="spellStart"/>
             <w:r>
               <w:rPr>
                 <w:rFonts w:eastAsia="Times New Roman" w:cs="Arial"/>
@@ -1862,16 +2658,51 @@
               </w:rPr>
               <w:t>hospital</w:t>
             </w:r>
-            <w:r>
-              <w:rPr>
-                <w:rFonts w:eastAsia="Times New Roman" w:cs="Arial"/>
-                <w:color w:val="000000"/>
-                <w:sz w:val="20"/>
-                <w:szCs w:val="20"/>
-                <w:lang w:val="de-AT" w:eastAsia="de-AT"/>
-              </w:rPr>
-              <w:t>/{id}/notifications</w:t>
-            </w:r>
+            <w:proofErr w:type="spellEnd"/>
+            <w:r>
+              <w:rPr>
+                <w:rFonts w:eastAsia="Times New Roman" w:cs="Arial"/>
+                <w:color w:val="000000"/>
+                <w:sz w:val="20"/>
+                <w:szCs w:val="20"/>
+                <w:lang w:val="de-AT" w:eastAsia="de-AT"/>
+              </w:rPr>
+              <w:t>/{</w:t>
+            </w:r>
+            <w:proofErr w:type="spellStart"/>
+            <w:r>
+              <w:rPr>
+                <w:rFonts w:eastAsia="Times New Roman" w:cs="Arial"/>
+                <w:color w:val="000000"/>
+                <w:sz w:val="20"/>
+                <w:szCs w:val="20"/>
+                <w:lang w:val="de-AT" w:eastAsia="de-AT"/>
+              </w:rPr>
+              <w:t>id</w:t>
+            </w:r>
+            <w:proofErr w:type="spellEnd"/>
+            <w:r>
+              <w:rPr>
+                <w:rFonts w:eastAsia="Times New Roman" w:cs="Arial"/>
+                <w:color w:val="000000"/>
+                <w:sz w:val="20"/>
+                <w:szCs w:val="20"/>
+                <w:lang w:val="de-AT" w:eastAsia="de-AT"/>
+              </w:rPr>
+              <w:t>}/</w:t>
+            </w:r>
+            <w:proofErr w:type="spellStart"/>
+            <w:r>
+              <w:rPr>
+                <w:rFonts w:eastAsia="Times New Roman" w:cs="Arial"/>
+                <w:color w:val="000000"/>
+                <w:sz w:val="20"/>
+                <w:szCs w:val="20"/>
+                <w:lang w:val="de-AT" w:eastAsia="de-AT"/>
+              </w:rPr>
+              <w:t>notifications</w:t>
+            </w:r>
+            <w:proofErr w:type="spellEnd"/>
           </w:p>
         </w:tc>
         <w:tc>
@@ -1941,7 +2772,29 @@
                 <w:szCs w:val="20"/>
                 <w:lang w:val="de-AT" w:eastAsia="de-AT"/>
               </w:rPr>
-              <w:t>Liefert die Notifications für ein Krankenhaus</w:t>
+              <w:t xml:space="preserve">Liefert die </w:t>
+            </w:r>
+            <w:proofErr w:type="spellStart"/>
+            <w:r>
+              <w:rPr>
+                <w:rFonts w:eastAsia="Times New Roman" w:cs="Arial"/>
+                <w:color w:val="000000"/>
+                <w:sz w:val="20"/>
+                <w:szCs w:val="20"/>
+                <w:lang w:val="de-AT" w:eastAsia="de-AT"/>
+              </w:rPr>
+              <w:t>Notifications</w:t>
+            </w:r>
+            <w:proofErr w:type="spellEnd"/>
+            <w:r>
+              <w:rPr>
+                <w:rFonts w:eastAsia="Times New Roman" w:cs="Arial"/>
+                <w:color w:val="000000"/>
+                <w:sz w:val="20"/>
+                <w:szCs w:val="20"/>
+                <w:lang w:val="de-AT" w:eastAsia="de-AT"/>
+              </w:rPr>
+              <w:t xml:space="preserve"> für ein Krankenhaus</w:t>
             </w:r>
           </w:p>
         </w:tc>
@@ -1973,6 +2826,7 @@
               </w:rPr>
               <w:t>/</w:t>
             </w:r>
+            <w:proofErr w:type="spellStart"/>
             <w:r>
               <w:rPr>
                 <w:rFonts w:eastAsia="Times New Roman" w:cs="Arial"/>
@@ -1983,16 +2837,51 @@
               </w:rPr>
               <w:t>hospital</w:t>
             </w:r>
-            <w:r>
-              <w:rPr>
-                <w:rFonts w:eastAsia="Times New Roman" w:cs="Arial"/>
-                <w:color w:val="000000"/>
-                <w:sz w:val="20"/>
-                <w:szCs w:val="20"/>
-                <w:lang w:val="de-AT" w:eastAsia="de-AT"/>
-              </w:rPr>
-              <w:t>/op_slot</w:t>
-            </w:r>
+            <w:proofErr w:type="spellEnd"/>
+            <w:r>
+              <w:rPr>
+                <w:rFonts w:eastAsia="Times New Roman" w:cs="Arial"/>
+                <w:color w:val="000000"/>
+                <w:sz w:val="20"/>
+                <w:szCs w:val="20"/>
+                <w:lang w:val="de-AT" w:eastAsia="de-AT"/>
+              </w:rPr>
+              <w:t>/</w:t>
+            </w:r>
+            <w:proofErr w:type="spellStart"/>
+            <w:r>
+              <w:rPr>
+                <w:rFonts w:eastAsia="Times New Roman" w:cs="Arial"/>
+                <w:color w:val="000000"/>
+                <w:sz w:val="20"/>
+                <w:szCs w:val="20"/>
+                <w:lang w:val="de-AT" w:eastAsia="de-AT"/>
+              </w:rPr>
+              <w:t>op_slot</w:t>
+            </w:r>
+            <w:proofErr w:type="spellEnd"/>
+            <w:r>
+              <w:rPr>
+                <w:rFonts w:eastAsia="Times New Roman" w:cs="Arial"/>
+                <w:color w:val="000000"/>
+                <w:sz w:val="20"/>
+                <w:szCs w:val="20"/>
+                <w:lang w:val="de-AT" w:eastAsia="de-AT"/>
+              </w:rPr>
+              <w:t>/</w:t>
+            </w:r>
+            <w:proofErr w:type="spellStart"/>
+            <w:r>
+              <w:rPr>
+                <w:rFonts w:eastAsia="Times New Roman" w:cs="Arial"/>
+                <w:color w:val="000000"/>
+                <w:sz w:val="20"/>
+                <w:szCs w:val="20"/>
+                <w:lang w:val="de-AT" w:eastAsia="de-AT"/>
+              </w:rPr>
+              <w:t>create</w:t>
+            </w:r>
+            <w:proofErr w:type="spellEnd"/>
           </w:p>
         </w:tc>
         <w:tc>
@@ -2044,8 +2933,20 @@
                 <w:szCs w:val="20"/>
                 <w:lang w:val="de-AT" w:eastAsia="de-AT"/>
               </w:rPr>
-              <w:t>Die Daten für den neuen OP_Slot</w:t>
-            </w:r>
+              <w:t xml:space="preserve">Die Daten für den neuen </w:t>
+            </w:r>
+            <w:proofErr w:type="spellStart"/>
+            <w:r>
+              <w:rPr>
+                <w:rFonts w:eastAsia="Times New Roman" w:cs="Arial"/>
+                <w:color w:val="000000"/>
+                <w:sz w:val="20"/>
+                <w:szCs w:val="20"/>
+                <w:lang w:val="de-AT" w:eastAsia="de-AT"/>
+              </w:rPr>
+              <w:t>OP_Slot</w:t>
+            </w:r>
+            <w:proofErr w:type="spellEnd"/>
             <w:r>
               <w:rPr>
                 <w:rFonts w:eastAsia="Times New Roman" w:cs="Arial"/>
@@ -2074,15 +2975,27 @@
                 <w:lang w:val="de-AT" w:eastAsia="de-AT"/>
               </w:rPr>
             </w:pPr>
-            <w:r>
-              <w:rPr>
-                <w:rFonts w:eastAsia="Times New Roman" w:cs="Arial"/>
-                <w:color w:val="000000"/>
-                <w:sz w:val="20"/>
-                <w:szCs w:val="20"/>
-                <w:lang w:val="de-AT" w:eastAsia="de-AT"/>
-              </w:rPr>
-              <w:t>OP_Slot bei Erfolg</w:t>
+            <w:proofErr w:type="spellStart"/>
+            <w:r>
+              <w:rPr>
+                <w:rFonts w:eastAsia="Times New Roman" w:cs="Arial"/>
+                <w:color w:val="000000"/>
+                <w:sz w:val="20"/>
+                <w:szCs w:val="20"/>
+                <w:lang w:val="de-AT" w:eastAsia="de-AT"/>
+              </w:rPr>
+              <w:t>OP_Slot</w:t>
+            </w:r>
+            <w:proofErr w:type="spellEnd"/>
+            <w:r>
+              <w:rPr>
+                <w:rFonts w:eastAsia="Times New Roman" w:cs="Arial"/>
+                <w:color w:val="000000"/>
+                <w:sz w:val="20"/>
+                <w:szCs w:val="20"/>
+                <w:lang w:val="de-AT" w:eastAsia="de-AT"/>
+              </w:rPr>
+              <w:t xml:space="preserve"> bei Erfolg</w:t>
             </w:r>
           </w:p>
         </w:tc>
@@ -2115,6 +3028,7 @@
               </w:rPr>
               <w:t>/</w:t>
             </w:r>
+            <w:proofErr w:type="spellStart"/>
             <w:r>
               <w:rPr>
                 <w:rFonts w:eastAsia="Times New Roman" w:cs="Arial"/>
@@ -2125,15 +3039,94 @@
               </w:rPr>
               <w:t>hospital</w:t>
             </w:r>
-            <w:r>
-              <w:rPr>
-                <w:rFonts w:eastAsia="Times New Roman" w:cs="Arial"/>
-                <w:color w:val="000000"/>
-                <w:sz w:val="20"/>
-                <w:szCs w:val="20"/>
-                <w:lang w:val="de-AT" w:eastAsia="de-AT"/>
-              </w:rPr>
-              <w:t>/op_slot/{id}</w:t>
+            <w:proofErr w:type="spellEnd"/>
+            <w:r>
+              <w:rPr>
+                <w:rFonts w:eastAsia="Times New Roman" w:cs="Arial"/>
+                <w:color w:val="000000"/>
+                <w:sz w:val="20"/>
+                <w:szCs w:val="20"/>
+                <w:lang w:val="de-AT" w:eastAsia="de-AT"/>
+              </w:rPr>
+              <w:t>/</w:t>
+            </w:r>
+            <w:proofErr w:type="spellStart"/>
+            <w:r>
+              <w:rPr>
+                <w:rFonts w:eastAsia="Times New Roman" w:cs="Arial"/>
+                <w:color w:val="000000"/>
+                <w:sz w:val="20"/>
+                <w:szCs w:val="20"/>
+                <w:lang w:val="de-AT" w:eastAsia="de-AT"/>
+              </w:rPr>
+              <w:t>op_slot</w:t>
+            </w:r>
+            <w:proofErr w:type="spellEnd"/>
+            <w:r>
+              <w:rPr>
+                <w:rFonts w:eastAsia="Times New Roman" w:cs="Arial"/>
+                <w:color w:val="000000"/>
+                <w:sz w:val="20"/>
+                <w:szCs w:val="20"/>
+                <w:lang w:val="de-AT" w:eastAsia="de-AT"/>
+              </w:rPr>
+              <w:t>/</w:t>
+            </w:r>
+            <w:proofErr w:type="spellStart"/>
+            <w:r>
+              <w:rPr>
+                <w:rFonts w:eastAsia="Times New Roman" w:cs="Arial"/>
+                <w:color w:val="000000"/>
+                <w:sz w:val="20"/>
+                <w:szCs w:val="20"/>
+                <w:lang w:val="de-AT" w:eastAsia="de-AT"/>
+              </w:rPr>
+              <w:t>delete</w:t>
+            </w:r>
+            <w:proofErr w:type="spellEnd"/>
+            <w:r>
+              <w:rPr>
+                <w:rFonts w:eastAsia="Times New Roman" w:cs="Arial"/>
+                <w:color w:val="000000"/>
+                <w:sz w:val="20"/>
+                <w:szCs w:val="20"/>
+                <w:lang w:val="de-AT" w:eastAsia="de-AT"/>
+              </w:rPr>
+              <w:t>/</w:t>
+            </w:r>
+            <w:bookmarkStart w:id="2" w:name="_GoBack"/>
+            <w:bookmarkEnd w:id="2"/>
+            <w:r>
+              <w:rPr>
+                <w:rFonts w:eastAsia="Times New Roman" w:cs="Arial"/>
+                <w:color w:val="000000"/>
+                <w:sz w:val="20"/>
+                <w:szCs w:val="20"/>
+                <w:lang w:val="de-AT" w:eastAsia="de-AT"/>
+              </w:rPr>
+              <w:t>{</w:t>
+            </w:r>
+            <w:proofErr w:type="spellStart"/>
+            <w:r>
+              <w:rPr>
+                <w:rFonts w:eastAsia="Times New Roman" w:cs="Arial"/>
+                <w:color w:val="000000"/>
+                <w:sz w:val="20"/>
+                <w:szCs w:val="20"/>
+                <w:lang w:val="de-AT" w:eastAsia="de-AT"/>
+              </w:rPr>
+              <w:t>id</w:t>
+            </w:r>
+            <w:proofErr w:type="spellEnd"/>
+            <w:r>
+              <w:rPr>
+                <w:rFonts w:eastAsia="Times New Roman" w:cs="Arial"/>
+                <w:color w:val="000000"/>
+                <w:sz w:val="20"/>
+                <w:szCs w:val="20"/>
+                <w:lang w:val="de-AT" w:eastAsia="de-AT"/>
+              </w:rPr>
+              <w:t>}</w:t>
             </w:r>
           </w:p>
         </w:tc>
@@ -2208,8 +3201,17 @@
                 <w:rFonts w:ascii="Times New Roman" w:eastAsia="Times New Roman" w:hAnsi="Times New Roman" w:cs="Times New Roman"/>
                 <w:lang w:val="de-AT" w:eastAsia="de-AT"/>
               </w:rPr>
-              <w:t>True on success</w:t>
-            </w:r>
+              <w:t xml:space="preserve">True on </w:t>
+            </w:r>
+            <w:proofErr w:type="spellStart"/>
+            <w:r>
+              <w:rPr>
+                <w:rFonts w:ascii="Times New Roman" w:eastAsia="Times New Roman" w:hAnsi="Times New Roman" w:cs="Times New Roman"/>
+                <w:lang w:val="de-AT" w:eastAsia="de-AT"/>
+              </w:rPr>
+              <w:t>success</w:t>
+            </w:r>
+            <w:proofErr w:type="spellEnd"/>
           </w:p>
         </w:tc>
       </w:tr>
@@ -2238,8 +3240,64 @@
                 <w:szCs w:val="20"/>
                 <w:lang w:val="de-AT" w:eastAsia="de-AT"/>
               </w:rPr>
-              <w:t>/notification/{id}/read</w:t>
-            </w:r>
+              <w:t>/</w:t>
+            </w:r>
+            <w:proofErr w:type="spellStart"/>
+            <w:r>
+              <w:rPr>
+                <w:rFonts w:eastAsia="Times New Roman" w:cs="Arial"/>
+                <w:color w:val="000000"/>
+                <w:sz w:val="20"/>
+                <w:szCs w:val="20"/>
+                <w:lang w:val="de-AT" w:eastAsia="de-AT"/>
+              </w:rPr>
+              <w:t>notification</w:t>
+            </w:r>
+            <w:proofErr w:type="spellEnd"/>
+            <w:r>
+              <w:rPr>
+                <w:rFonts w:eastAsia="Times New Roman" w:cs="Arial"/>
+                <w:color w:val="000000"/>
+                <w:sz w:val="20"/>
+                <w:szCs w:val="20"/>
+                <w:lang w:val="de-AT" w:eastAsia="de-AT"/>
+              </w:rPr>
+              <w:t>/{</w:t>
+            </w:r>
+            <w:proofErr w:type="spellStart"/>
+            <w:r>
+              <w:rPr>
+                <w:rFonts w:eastAsia="Times New Roman" w:cs="Arial"/>
+                <w:color w:val="000000"/>
+                <w:sz w:val="20"/>
+                <w:szCs w:val="20"/>
+                <w:lang w:val="de-AT" w:eastAsia="de-AT"/>
+              </w:rPr>
+              <w:t>id</w:t>
+            </w:r>
+            <w:proofErr w:type="spellEnd"/>
+            <w:r>
+              <w:rPr>
+                <w:rFonts w:eastAsia="Times New Roman" w:cs="Arial"/>
+                <w:color w:val="000000"/>
+                <w:sz w:val="20"/>
+                <w:szCs w:val="20"/>
+                <w:lang w:val="de-AT" w:eastAsia="de-AT"/>
+              </w:rPr>
+              <w:t>}/</w:t>
+            </w:r>
+            <w:proofErr w:type="spellStart"/>
+            <w:r>
+              <w:rPr>
+                <w:rFonts w:eastAsia="Times New Roman" w:cs="Arial"/>
+                <w:color w:val="000000"/>
+                <w:sz w:val="20"/>
+                <w:szCs w:val="20"/>
+                <w:lang w:val="de-AT" w:eastAsia="de-AT"/>
+              </w:rPr>
+              <w:t>read</w:t>
+            </w:r>
+            <w:proofErr w:type="spellEnd"/>
           </w:p>
         </w:tc>
         <w:tc>
@@ -2306,7 +3364,23 @@
                 <w:rFonts w:ascii="Times New Roman" w:eastAsia="Times New Roman" w:hAnsi="Times New Roman" w:cs="Times New Roman"/>
                 <w:lang w:val="de-AT" w:eastAsia="de-AT"/>
               </w:rPr>
-              <w:t>Löscht eine bestimmte Notification (in der Regel, wenn diese gelesen wird)</w:t>
+              <w:t xml:space="preserve">Löscht eine bestimmte </w:t>
+            </w:r>
+            <w:proofErr w:type="spellStart"/>
+            <w:r>
+              <w:rPr>
+                <w:rFonts w:ascii="Times New Roman" w:eastAsia="Times New Roman" w:hAnsi="Times New Roman" w:cs="Times New Roman"/>
+                <w:lang w:val="de-AT" w:eastAsia="de-AT"/>
+              </w:rPr>
+              <w:t>Notification</w:t>
+            </w:r>
+            <w:proofErr w:type="spellEnd"/>
+            <w:r>
+              <w:rPr>
+                <w:rFonts w:ascii="Times New Roman" w:eastAsia="Times New Roman" w:hAnsi="Times New Roman" w:cs="Times New Roman"/>
+                <w:lang w:val="de-AT" w:eastAsia="de-AT"/>
+              </w:rPr>
+              <w:t xml:space="preserve"> (in der Regel, wenn diese gelesen wird)</w:t>
             </w:r>
           </w:p>
         </w:tc>
@@ -2558,7 +3632,23 @@
                 <w:rFonts w:ascii="Times New Roman" w:eastAsia="Times New Roman" w:hAnsi="Times New Roman" w:cs="Times New Roman"/>
                 <w:lang w:val="en-US" w:eastAsia="de-AT"/>
               </w:rPr>
-              <w:t>name, geoip of hospital</w:t>
+              <w:t xml:space="preserve">name, </w:t>
+            </w:r>
+            <w:proofErr w:type="spellStart"/>
+            <w:r>
+              <w:rPr>
+                <w:rFonts w:ascii="Times New Roman" w:eastAsia="Times New Roman" w:hAnsi="Times New Roman" w:cs="Times New Roman"/>
+                <w:lang w:val="en-US" w:eastAsia="de-AT"/>
+              </w:rPr>
+              <w:t>geoip</w:t>
+            </w:r>
+            <w:proofErr w:type="spellEnd"/>
+            <w:r>
+              <w:rPr>
+                <w:rFonts w:ascii="Times New Roman" w:eastAsia="Times New Roman" w:hAnsi="Times New Roman" w:cs="Times New Roman"/>
+                <w:lang w:val="en-US" w:eastAsia="de-AT"/>
+              </w:rPr>
+              <w:t xml:space="preserve"> of hospital</w:t>
             </w:r>
           </w:p>
         </w:tc>
@@ -2695,8 +3785,20 @@
                 <w:szCs w:val="20"/>
                 <w:lang w:val="de-AT" w:eastAsia="de-AT"/>
               </w:rPr>
-              <w:t>True on success</w:t>
-            </w:r>
+              <w:t xml:space="preserve">True on </w:t>
+            </w:r>
+            <w:proofErr w:type="spellStart"/>
+            <w:r>
+              <w:rPr>
+                <w:rFonts w:eastAsia="Times New Roman" w:cs="Arial"/>
+                <w:color w:val="000000"/>
+                <w:sz w:val="20"/>
+                <w:szCs w:val="20"/>
+                <w:lang w:val="de-AT" w:eastAsia="de-AT"/>
+              </w:rPr>
+              <w:t>success</w:t>
+            </w:r>
+            <w:proofErr w:type="spellEnd"/>
           </w:p>
         </w:tc>
       </w:tr>
@@ -2773,13 +3875,31 @@
                 <w:lang w:val="de-AT" w:eastAsia="de-AT"/>
               </w:rPr>
             </w:pPr>
+            <w:proofErr w:type="spellStart"/>
             <w:r>
               <w:rPr>
                 <w:rFonts w:ascii="Times New Roman" w:eastAsia="Times New Roman" w:hAnsi="Times New Roman" w:cs="Times New Roman"/>
                 <w:lang w:val="de-AT" w:eastAsia="de-AT"/>
               </w:rPr>
-              <w:t>vorname,nachname, titel</w:t>
-            </w:r>
+              <w:t>vorname,nachname</w:t>
+            </w:r>
+            <w:proofErr w:type="spellEnd"/>
+            <w:r>
+              <w:rPr>
+                <w:rFonts w:ascii="Times New Roman" w:eastAsia="Times New Roman" w:hAnsi="Times New Roman" w:cs="Times New Roman"/>
+                <w:lang w:val="de-AT" w:eastAsia="de-AT"/>
+              </w:rPr>
+              <w:t xml:space="preserve">, </w:t>
+            </w:r>
+            <w:proofErr w:type="spellStart"/>
+            <w:r>
+              <w:rPr>
+                <w:rFonts w:ascii="Times New Roman" w:eastAsia="Times New Roman" w:hAnsi="Times New Roman" w:cs="Times New Roman"/>
+                <w:lang w:val="de-AT" w:eastAsia="de-AT"/>
+              </w:rPr>
+              <w:t>titel</w:t>
+            </w:r>
+            <w:proofErr w:type="spellEnd"/>
           </w:p>
         </w:tc>
         <w:tc>
@@ -2907,8 +4027,20 @@
                 <w:szCs w:val="20"/>
                 <w:lang w:val="de-AT" w:eastAsia="de-AT"/>
               </w:rPr>
-              <w:t>True on success</w:t>
-            </w:r>
+              <w:t xml:space="preserve">True on </w:t>
+            </w:r>
+            <w:proofErr w:type="spellStart"/>
+            <w:r>
+              <w:rPr>
+                <w:rFonts w:eastAsia="Times New Roman" w:cs="Arial"/>
+                <w:color w:val="000000"/>
+                <w:sz w:val="20"/>
+                <w:szCs w:val="20"/>
+                <w:lang w:val="de-AT" w:eastAsia="de-AT"/>
+              </w:rPr>
+              <w:t>success</w:t>
+            </w:r>
+            <w:proofErr w:type="spellEnd"/>
           </w:p>
         </w:tc>
       </w:tr>
@@ -2985,6 +4117,7 @@
                 <w:lang w:val="de-AT" w:eastAsia="de-AT"/>
               </w:rPr>
             </w:pPr>
+            <w:proofErr w:type="spellStart"/>
             <w:r>
               <w:rPr>
                 <w:rFonts w:ascii="Times New Roman" w:eastAsia="Times New Roman" w:hAnsi="Times New Roman" w:cs="Times New Roman"/>
@@ -2999,6 +4132,7 @@
               </w:rPr>
               <w:t>geoip</w:t>
             </w:r>
+            <w:proofErr w:type="spellEnd"/>
           </w:p>
         </w:tc>
         <w:tc>
@@ -3126,8 +4260,20 @@
                 <w:szCs w:val="20"/>
                 <w:lang w:val="de-AT" w:eastAsia="de-AT"/>
               </w:rPr>
-              <w:t>True on success</w:t>
-            </w:r>
+              <w:t xml:space="preserve">True on </w:t>
+            </w:r>
+            <w:proofErr w:type="spellStart"/>
+            <w:r>
+              <w:rPr>
+                <w:rFonts w:eastAsia="Times New Roman" w:cs="Arial"/>
+                <w:color w:val="000000"/>
+                <w:sz w:val="20"/>
+                <w:szCs w:val="20"/>
+                <w:lang w:val="de-AT" w:eastAsia="de-AT"/>
+              </w:rPr>
+              <w:t>success</w:t>
+            </w:r>
+            <w:proofErr w:type="spellEnd"/>
           </w:p>
         </w:tc>
       </w:tr>

</xml_diff>